<commit_message>
FIX Docs: Promotions on T&C
</commit_message>
<xml_diff>
--- a/docs/I - T&Cs Greenzorro_20161212 with revisions from 20161116 version.docx
+++ b/docs/I - T&Cs Greenzorro_20161212 with revisions from 20161116 version.docx
@@ -2328,7 +2328,12 @@
           <w:rFonts w:asciiTheme="majorHAnsi" w:hAnsiTheme="majorHAnsi"/>
           <w:lang w:eastAsia="en-GB"/>
           <w:rPrChange w:id="100" w:author="Mario Karagiorgas" w:date="2016-12-12T17:07:00Z">
-            <w:rPr/>
+            <w:rPr>
+              <w:rStyle w:val="Hyperlink"/>
+              <w:rFonts w:asciiTheme="majorHAnsi" w:hAnsiTheme="majorHAnsi"/>
+              <w:highlight w:val="green"/>
+              <w:lang w:eastAsia="en-GB"/>
+            </w:rPr>
           </w:rPrChange>
         </w:rPr>
         <w:fldChar w:fldCharType="separate"/>
@@ -2534,7 +2539,12 @@
           <w:rFonts w:asciiTheme="majorHAnsi" w:hAnsiTheme="majorHAnsi"/>
           <w:lang w:eastAsia="en-GB"/>
           <w:rPrChange w:id="110" w:author="Mario Karagiorgas" w:date="2016-12-12T17:07:00Z">
-            <w:rPr/>
+            <w:rPr>
+              <w:rStyle w:val="Hyperlink"/>
+              <w:rFonts w:asciiTheme="majorHAnsi" w:hAnsiTheme="majorHAnsi"/>
+              <w:highlight w:val="green"/>
+              <w:lang w:eastAsia="en-GB"/>
+            </w:rPr>
           </w:rPrChange>
         </w:rPr>
         <w:fldChar w:fldCharType="separate"/>
@@ -4444,12 +4454,21 @@
           </w:rPr>
           <w:fldChar w:fldCharType="begin"/>
         </w:r>
-        <w:r>
-          <w:rPr>
-            <w:rFonts w:asciiTheme="majorHAnsi" w:hAnsiTheme="majorHAnsi"/>
-          </w:rPr>
-          <w:instrText xml:space="preserve"> HYPERLINK "http://www.greenzorro.com" </w:instrText>
-        </w:r>
+      </w:ins>
+      <w:ins w:id="151" w:author="Mario Karagiorgas" w:date="2016-12-13T13:58:00Z">
+        <w:r>
+          <w:rPr>
+            <w:rFonts w:asciiTheme="majorHAnsi" w:hAnsiTheme="majorHAnsi"/>
+          </w:rPr>
+          <w:instrText>HYPERLINK "http://www.greenzorro.com/promotions"</w:instrText>
+        </w:r>
+        <w:r>
+          <w:rPr>
+            <w:rFonts w:asciiTheme="majorHAnsi" w:hAnsiTheme="majorHAnsi"/>
+          </w:rPr>
+        </w:r>
+      </w:ins>
+      <w:ins w:id="152" w:author="Mario Karagiorgas" w:date="2016-12-12T17:07:00Z">
         <w:r>
           <w:rPr>
             <w:rFonts w:asciiTheme="majorHAnsi" w:hAnsiTheme="majorHAnsi"/>
@@ -4457,14 +4476,25 @@
           <w:fldChar w:fldCharType="separate"/>
         </w:r>
       </w:ins>
-      <w:r>
-        <w:rPr>
-          <w:rStyle w:val="Hyperlink"/>
-          <w:rFonts w:asciiTheme="majorHAnsi" w:hAnsiTheme="majorHAnsi"/>
-        </w:rPr>
-        <w:t>www.greenzorro.com</w:t>
-      </w:r>
-      <w:ins w:id="151" w:author="Mario Karagiorgas" w:date="2016-12-12T17:07:00Z">
+      <w:del w:id="153" w:author="Mario Karagiorgas" w:date="2016-12-13T13:58:00Z">
+        <w:r>
+          <w:rPr>
+            <w:rStyle w:val="Hyperlink"/>
+            <w:rFonts w:asciiTheme="majorHAnsi" w:hAnsiTheme="majorHAnsi"/>
+          </w:rPr>
+          <w:delText>www.greenzorro.com</w:delText>
+        </w:r>
+      </w:del>
+      <w:ins w:id="154" w:author="Mario Karagiorgas" w:date="2016-12-13T13:58:00Z">
+        <w:r>
+          <w:rPr>
+            <w:rStyle w:val="Hyperlink"/>
+            <w:rFonts w:asciiTheme="majorHAnsi" w:hAnsiTheme="majorHAnsi"/>
+          </w:rPr>
+          <w:t>www.greenzorro.com/promotions</w:t>
+        </w:r>
+      </w:ins>
+      <w:ins w:id="155" w:author="Mario Karagiorgas" w:date="2016-12-12T17:07:00Z">
         <w:r>
           <w:rPr>
             <w:rFonts w:asciiTheme="majorHAnsi" w:hAnsiTheme="majorHAnsi"/>
@@ -4472,6 +4502,8 @@
           <w:fldChar w:fldCharType="end"/>
         </w:r>
       </w:ins>
+      <w:bookmarkStart w:id="156" w:name="_GoBack"/>
+      <w:bookmarkEnd w:id="156"/>
     </w:p>
     <w:p>
       <w:pPr>
@@ -4548,7 +4580,7 @@
           <w:lang w:eastAsia="en-GB"/>
         </w:rPr>
       </w:pPr>
-      <w:bookmarkStart w:id="152" w:name="_Ref237077314"/>
+      <w:bookmarkStart w:id="157" w:name="_Ref237077314"/>
       <w:r>
         <w:rPr>
           <w:rFonts w:asciiTheme="majorHAnsi" w:hAnsiTheme="majorHAnsi"/>
@@ -4556,7 +4588,7 @@
         </w:rPr>
         <w:t>Your Account is not a bank account and is therefore not insured, guaranteed, sponsored or otherwise protected by any banking insurance system. Additionally</w:t>
       </w:r>
-      <w:ins w:id="153" w:author="MGA Changes" w:date="2016-12-12T17:05:00Z">
+      <w:ins w:id="158" w:author="MGA Changes" w:date="2016-12-12T17:05:00Z">
         <w:r>
           <w:rPr>
             <w:rFonts w:asciiTheme="majorHAnsi" w:hAnsiTheme="majorHAnsi"/>
@@ -4572,8 +4604,8 @@
         </w:rPr>
         <w:t xml:space="preserve"> any money deposited with us in your Account will not earn any interest. </w:t>
       </w:r>
-      <w:bookmarkStart w:id="154" w:name="_Ref222125668"/>
-      <w:bookmarkEnd w:id="152"/>
+      <w:bookmarkStart w:id="159" w:name="_Ref222125668"/>
+      <w:bookmarkEnd w:id="157"/>
     </w:p>
     <w:p>
       <w:pPr>
@@ -4610,7 +4642,7 @@
         </w:rPr>
         <w:t>our Account against any amount you owe to us when we re-settle any bets or wagers pursuant to Duplicate Accounts, Collusion, Cheating, Fraud and Criminal Activity</w:t>
       </w:r>
-      <w:bookmarkEnd w:id="154"/>
+      <w:bookmarkEnd w:id="159"/>
       <w:r>
         <w:rPr>
           <w:rFonts w:asciiTheme="majorHAnsi" w:hAnsiTheme="majorHAnsi"/>
@@ -4651,7 +4683,7 @@
         <w:rPr>
           <w:rFonts w:asciiTheme="majorHAnsi" w:hAnsiTheme="majorHAnsi"/>
           <w:lang w:eastAsia="en-GB"/>
-          <w:rPrChange w:id="155" w:author="Mario Karagiorgas" w:date="2016-12-12T17:09:00Z">
+          <w:rPrChange w:id="160" w:author="Mario Karagiorgas" w:date="2016-12-12T17:09:00Z">
             <w:rPr>
               <w:rFonts w:asciiTheme="majorHAnsi" w:hAnsiTheme="majorHAnsi"/>
               <w:highlight w:val="green"/>
@@ -4665,7 +4697,7 @@
         <w:rPr>
           <w:rFonts w:asciiTheme="majorHAnsi" w:hAnsiTheme="majorHAnsi"/>
           <w:lang w:eastAsia="en-GB"/>
-          <w:rPrChange w:id="156" w:author="Mario Karagiorgas" w:date="2016-12-12T17:09:00Z">
+          <w:rPrChange w:id="161" w:author="Mario Karagiorgas" w:date="2016-12-12T17:09:00Z">
             <w:rPr>
               <w:rFonts w:asciiTheme="majorHAnsi" w:hAnsiTheme="majorHAnsi"/>
               <w:highlight w:val="green"/>
@@ -4679,7 +4711,7 @@
         <w:rPr>
           <w:rFonts w:asciiTheme="majorHAnsi" w:hAnsiTheme="majorHAnsi"/>
           <w:lang w:eastAsia="en-GB"/>
-          <w:rPrChange w:id="157" w:author="Mario Karagiorgas" w:date="2016-12-12T17:09:00Z">
+          <w:rPrChange w:id="162" w:author="Mario Karagiorgas" w:date="2016-12-12T17:09:00Z">
             <w:rPr>
               <w:rFonts w:asciiTheme="majorHAnsi" w:hAnsiTheme="majorHAnsi"/>
               <w:highlight w:val="green"/>
@@ -4703,7 +4735,7 @@
         </w:rPr>
         <w:t xml:space="preserve">the </w:t>
       </w:r>
-      <w:ins w:id="158" w:author="MGA Changes" w:date="2016-12-12T17:05:00Z">
+      <w:ins w:id="163" w:author="MGA Changes" w:date="2016-12-12T17:05:00Z">
         <w:r>
           <w:rPr>
             <w:rFonts w:asciiTheme="majorHAnsi" w:hAnsiTheme="majorHAnsi"/>
@@ -4712,7 +4744,7 @@
           <w:t>Help/FAQ</w:t>
         </w:r>
       </w:ins>
-      <w:del w:id="159" w:author="MGA Changes" w:date="2016-12-12T17:05:00Z">
+      <w:del w:id="164" w:author="MGA Changes" w:date="2016-12-12T17:05:00Z">
         <w:r>
           <w:rPr>
             <w:rFonts w:asciiTheme="majorHAnsi" w:hAnsiTheme="majorHAnsi"/>
@@ -4761,7 +4793,7 @@
         <w:rPr>
           <w:rFonts w:asciiTheme="majorHAnsi" w:hAnsiTheme="majorHAnsi"/>
           <w:lang w:eastAsia="en-GB"/>
-          <w:rPrChange w:id="160" w:author="Mario Karagiorgas" w:date="2016-12-12T17:09:00Z">
+          <w:rPrChange w:id="165" w:author="Mario Karagiorgas" w:date="2016-12-12T17:09:00Z">
             <w:rPr/>
           </w:rPrChange>
         </w:rPr>
@@ -4771,7 +4803,7 @@
         <w:rPr>
           <w:rFonts w:asciiTheme="majorHAnsi" w:hAnsiTheme="majorHAnsi"/>
           <w:lang w:eastAsia="en-GB"/>
-          <w:rPrChange w:id="161" w:author="Mario Karagiorgas" w:date="2016-12-12T17:09:00Z">
+          <w:rPrChange w:id="166" w:author="Mario Karagiorgas" w:date="2016-12-12T17:09:00Z">
             <w:rPr/>
           </w:rPrChange>
         </w:rPr>
@@ -4781,15 +4813,7 @@
         <w:rPr>
           <w:rFonts w:asciiTheme="majorHAnsi" w:hAnsiTheme="majorHAnsi"/>
           <w:lang w:eastAsia="en-GB"/>
-          <w:rPrChange w:id="162" w:author="Mario Karagiorgas" w:date="2016-12-12T17:09:00Z">
-            <w:rPr/>
-          </w:rPrChange>
-        </w:rPr>
-        <w:fldChar w:fldCharType="separate"/>
-      </w:r>
-      <w:r>
-        <w:rPr>
-          <w:rPrChange w:id="163" w:author="Mario Karagiorgas" w:date="2016-12-12T17:09:00Z">
+          <w:rPrChange w:id="167" w:author="Mario Karagiorgas" w:date="2016-12-12T17:09:00Z">
             <w:rPr>
               <w:rStyle w:val="Hyperlink"/>
               <w:rFonts w:asciiTheme="majorHAnsi" w:hAnsiTheme="majorHAnsi"/>
@@ -4798,11 +4822,11 @@
             </w:rPr>
           </w:rPrChange>
         </w:rPr>
-        <w:t>www.greenzorro.com</w:t>
-      </w:r>
-      <w:r>
-        <w:rPr>
-          <w:rPrChange w:id="164" w:author="Mario Karagiorgas" w:date="2016-12-12T17:09:00Z">
+        <w:fldChar w:fldCharType="separate"/>
+      </w:r>
+      <w:r>
+        <w:rPr>
+          <w:rPrChange w:id="168" w:author="Mario Karagiorgas" w:date="2016-12-12T17:09:00Z">
             <w:rPr>
               <w:rStyle w:val="Hyperlink"/>
               <w:rFonts w:asciiTheme="majorHAnsi" w:hAnsiTheme="majorHAnsi"/>
@@ -4811,6 +4835,19 @@
             </w:rPr>
           </w:rPrChange>
         </w:rPr>
+        <w:t>www.greenzorro.com</w:t>
+      </w:r>
+      <w:r>
+        <w:rPr>
+          <w:rPrChange w:id="169" w:author="Mario Karagiorgas" w:date="2016-12-12T17:09:00Z">
+            <w:rPr>
+              <w:rStyle w:val="Hyperlink"/>
+              <w:rFonts w:asciiTheme="majorHAnsi" w:hAnsiTheme="majorHAnsi"/>
+              <w:highlight w:val="green"/>
+              <w:lang w:eastAsia="en-GB"/>
+            </w:rPr>
+          </w:rPrChange>
+        </w:rPr>
         <w:fldChar w:fldCharType="end"/>
       </w:r>
       <w:r>
@@ -4834,7 +4871,7 @@
           <w:rFonts w:asciiTheme="majorHAnsi" w:hAnsiTheme="majorHAnsi"/>
           <w:lang w:eastAsia="en-GB"/>
         </w:rPr>
-        <w:pPrChange w:id="165" w:author="MGA Changes" w:date="2016-12-12T17:05:00Z">
+        <w:pPrChange w:id="170" w:author="MGA Changes" w:date="2016-12-12T17:05:00Z">
           <w:pPr>
             <w:pStyle w:val="ListParagraph"/>
             <w:spacing w:after="120" w:line="360" w:lineRule="atLeast"/>
@@ -4881,7 +4918,7 @@
           <w:lang w:eastAsia="en-GB"/>
         </w:rPr>
       </w:pPr>
-      <w:bookmarkStart w:id="166" w:name="_Ref217714067"/>
+      <w:bookmarkStart w:id="171" w:name="_Ref217714067"/>
       <w:r>
         <w:rPr>
           <w:rFonts w:asciiTheme="majorHAnsi" w:hAnsiTheme="majorHAnsi"/>
@@ -4903,7 +4940,7 @@
         </w:rPr>
         <w:t>our Account at any time provided that:</w:t>
       </w:r>
-      <w:bookmarkEnd w:id="166"/>
+      <w:bookmarkEnd w:id="171"/>
     </w:p>
     <w:p>
       <w:pPr>
@@ -4917,7 +4954,7 @@
           <w:rFonts w:asciiTheme="majorHAnsi" w:hAnsiTheme="majorHAnsi"/>
           <w:lang w:eastAsia="en-GB"/>
         </w:rPr>
-        <w:pPrChange w:id="167" w:author="MGA Changes" w:date="2016-12-12T17:05:00Z">
+        <w:pPrChange w:id="172" w:author="MGA Changes" w:date="2016-12-12T17:05:00Z">
           <w:pPr>
             <w:tabs>
               <w:tab w:val="num" w:pos="1418"/>
@@ -4942,7 +4979,7 @@
         </w:rPr>
         <w:t xml:space="preserve"> </w:t>
       </w:r>
-      <w:ins w:id="168" w:author="MGA Changes" w:date="2016-12-12T17:05:00Z">
+      <w:ins w:id="173" w:author="MGA Changes" w:date="2016-12-12T17:05:00Z">
         <w:r>
           <w:rPr>
             <w:rFonts w:asciiTheme="majorHAnsi" w:hAnsiTheme="majorHAnsi"/>
@@ -4987,7 +5024,7 @@
           <w:rFonts w:asciiTheme="majorHAnsi" w:hAnsiTheme="majorHAnsi"/>
           <w:lang w:eastAsia="en-GB"/>
         </w:rPr>
-        <w:pPrChange w:id="169" w:author="MGA Changes" w:date="2016-12-12T17:05:00Z">
+        <w:pPrChange w:id="174" w:author="MGA Changes" w:date="2016-12-12T17:05:00Z">
           <w:pPr>
             <w:tabs>
               <w:tab w:val="num" w:pos="1418"/>
@@ -4998,7 +5035,7 @@
           </w:pPr>
         </w:pPrChange>
       </w:pPr>
-      <w:del w:id="170" w:author="MGA Changes" w:date="2016-12-12T17:05:00Z">
+      <w:del w:id="175" w:author="MGA Changes" w:date="2016-12-12T17:05:00Z">
         <w:r>
           <w:rPr>
             <w:rFonts w:asciiTheme="majorHAnsi" w:hAnsiTheme="majorHAnsi"/>
@@ -5021,7 +5058,7 @@
         </w:rPr>
         <w:t>ny Checks referred to in paragraph 5 above have been completed.</w:t>
       </w:r>
-      <w:del w:id="171" w:author="MGA Changes" w:date="2016-12-12T17:05:00Z">
+      <w:del w:id="176" w:author="MGA Changes" w:date="2016-12-12T17:05:00Z">
         <w:r>
           <w:rPr>
             <w:rFonts w:asciiTheme="majorHAnsi" w:hAnsiTheme="majorHAnsi"/>
@@ -5040,7 +5077,7 @@
           <w:rFonts w:asciiTheme="majorHAnsi" w:hAnsiTheme="majorHAnsi"/>
           <w:lang w:eastAsia="en-GB"/>
         </w:rPr>
-        <w:pPrChange w:id="172" w:author="MGA Changes" w:date="2016-12-12T17:05:00Z">
+        <w:pPrChange w:id="177" w:author="MGA Changes" w:date="2016-12-12T17:05:00Z">
           <w:pPr>
             <w:spacing w:after="120" w:line="360" w:lineRule="atLeast"/>
             <w:ind w:left="426"/>
@@ -5048,7 +5085,7 @@
           </w:pPr>
         </w:pPrChange>
       </w:pPr>
-      <w:ins w:id="173" w:author="MGA Changes" w:date="2016-12-12T17:05:00Z">
+      <w:ins w:id="178" w:author="MGA Changes" w:date="2016-12-12T17:05:00Z">
         <w:r>
           <w:rPr>
             <w:rFonts w:asciiTheme="majorHAnsi" w:hAnsiTheme="majorHAnsi"/>
@@ -5066,7 +5103,7 @@
       </w:ins>
       <w:r>
         <w:rPr>
-          <w:rPrChange w:id="174" w:author="MGA Changes" w:date="2016-12-12T17:05:00Z">
+          <w:rPrChange w:id="179" w:author="MGA Changes" w:date="2016-12-12T17:05:00Z">
             <w:rPr>
               <w:rFonts w:asciiTheme="majorHAnsi" w:hAnsiTheme="majorHAnsi"/>
               <w:lang w:eastAsia="en-GB"/>
@@ -5075,7 +5112,7 @@
         </w:rPr>
         <w:t>9.</w:t>
       </w:r>
-      <w:ins w:id="175" w:author="MGA Changes" w:date="2016-12-12T17:05:00Z">
+      <w:ins w:id="180" w:author="MGA Changes" w:date="2016-12-12T17:05:00Z">
         <w:r>
           <w:rPr>
             <w:lang w:eastAsia="en-GB"/>
@@ -5097,7 +5134,7 @@
           <w:tab/>
         </w:r>
       </w:ins>
-      <w:del w:id="176" w:author="MGA Changes" w:date="2016-12-12T17:05:00Z">
+      <w:del w:id="181" w:author="MGA Changes" w:date="2016-12-12T17:05:00Z">
         <w:r>
           <w:rPr>
             <w:rFonts w:asciiTheme="majorHAnsi" w:hAnsiTheme="majorHAnsi"/>
@@ -5121,7 +5158,7 @@
         </w:rPr>
         <w:t>Once we have approved your withdrawal you must give us sufficient information as to how the funds should be transferred to you.</w:t>
       </w:r>
-      <w:bookmarkStart w:id="177" w:name="_Ref217394498"/>
+      <w:bookmarkStart w:id="182" w:name="_Ref217394498"/>
       <w:r>
         <w:rPr>
           <w:rFonts w:asciiTheme="majorHAnsi" w:hAnsiTheme="majorHAnsi"/>
@@ -5144,7 +5181,7 @@
         </w:rPr>
         <w:t xml:space="preserve"> method and currency of your withdrawal. This, however, cannot be guaranteed. </w:t>
       </w:r>
-      <w:bookmarkEnd w:id="177"/>
+      <w:bookmarkEnd w:id="182"/>
       <w:r>
         <w:rPr>
           <w:rFonts w:asciiTheme="majorHAnsi" w:hAnsiTheme="majorHAnsi"/>
@@ -5152,7 +5189,7 @@
         </w:rPr>
         <w:t>All withdrawals will be remitted only to the same account from where the funds paid into the player’s account originated.</w:t>
       </w:r>
-      <w:ins w:id="178" w:author="MGA Changes" w:date="2016-12-12T17:05:00Z">
+      <w:ins w:id="183" w:author="MGA Changes" w:date="2016-12-12T17:05:00Z">
         <w:r>
           <w:rPr>
             <w:rFonts w:asciiTheme="majorHAnsi" w:hAnsiTheme="majorHAnsi"/>
@@ -5171,7 +5208,7 @@
           <w:rFonts w:asciiTheme="majorHAnsi" w:hAnsiTheme="majorHAnsi"/>
           <w:lang w:eastAsia="en-GB"/>
         </w:rPr>
-        <w:pPrChange w:id="179" w:author="MGA Changes" w:date="2016-12-12T17:05:00Z">
+        <w:pPrChange w:id="184" w:author="MGA Changes" w:date="2016-12-12T17:05:00Z">
           <w:pPr>
             <w:spacing w:after="120" w:line="360" w:lineRule="atLeast"/>
             <w:ind w:left="426"/>
@@ -5222,7 +5259,7 @@
         </w:rPr>
         <w:t xml:space="preserve"> restricted funds (</w:t>
       </w:r>
-      <w:del w:id="180" w:author="MGA Changes" w:date="2016-12-12T17:05:00Z">
+      <w:del w:id="185" w:author="MGA Changes" w:date="2016-12-12T17:05:00Z">
         <w:r>
           <w:rPr>
             <w:rFonts w:asciiTheme="majorHAnsi" w:hAnsiTheme="majorHAnsi"/>
@@ -5329,7 +5366,7 @@
         <w:rPr>
           <w:rFonts w:asciiTheme="majorHAnsi" w:hAnsiTheme="majorHAnsi"/>
           <w:highlight w:val="green"/>
-          <w:rPrChange w:id="181" w:author="MGA Changes" w:date="2016-12-12T17:05:00Z">
+          <w:rPrChange w:id="186" w:author="MGA Changes" w:date="2016-12-12T17:05:00Z">
             <w:rPr>
               <w:rFonts w:asciiTheme="majorHAnsi" w:hAnsiTheme="majorHAnsi"/>
               <w:lang w:eastAsia="en-GB"/>
@@ -5359,7 +5396,7 @@
           <w:rFonts w:asciiTheme="majorHAnsi" w:hAnsiTheme="majorHAnsi"/>
           <w:lang w:eastAsia="en-GB"/>
         </w:rPr>
-        <w:pPrChange w:id="182" w:author="MGA Changes" w:date="2016-12-12T17:05:00Z">
+        <w:pPrChange w:id="187" w:author="MGA Changes" w:date="2016-12-12T17:05:00Z">
           <w:pPr>
             <w:pStyle w:val="ListParagraph"/>
             <w:numPr>
@@ -5386,7 +5423,7 @@
         </w:rPr>
         <w:t>an account has been dormant, closed, blocked or excluded for any reason and for any period of time the player may contact our support team to recover any pending funds that he might still have in the account. Our support team will immediately launch an investigation into the claim and the player will be contacted back with information of how the funds will be transferred back to him. If there is a dispute over the account or the funds held within it</w:t>
       </w:r>
-      <w:ins w:id="183" w:author="MGA Changes" w:date="2016-12-12T17:05:00Z">
+      <w:ins w:id="188" w:author="MGA Changes" w:date="2016-12-12T17:05:00Z">
         <w:r>
           <w:rPr>
             <w:rFonts w:asciiTheme="majorHAnsi" w:hAnsiTheme="majorHAnsi"/>
@@ -5402,7 +5439,7 @@
         </w:rPr>
         <w:t xml:space="preserve"> we will contact the </w:t>
       </w:r>
-      <w:ins w:id="184" w:author="MGA Changes" w:date="2016-12-12T17:05:00Z">
+      <w:ins w:id="189" w:author="MGA Changes" w:date="2016-12-12T17:05:00Z">
         <w:r>
           <w:rPr>
             <w:rFonts w:asciiTheme="majorHAnsi" w:hAnsiTheme="majorHAnsi"/>
@@ -5411,7 +5448,7 @@
           <w:t>competent regulator</w:t>
         </w:r>
       </w:ins>
-      <w:del w:id="185" w:author="MGA Changes" w:date="2016-12-12T17:05:00Z">
+      <w:del w:id="190" w:author="MGA Changes" w:date="2016-12-12T17:05:00Z">
         <w:r>
           <w:rPr>
             <w:rFonts w:asciiTheme="majorHAnsi" w:hAnsiTheme="majorHAnsi"/>
@@ -5445,8 +5482,7 @@
         <w:spacing w:after="120" w:line="360" w:lineRule="auto"/>
         <w:jc w:val="both"/>
         <w:rPr>
-          <w:rFonts w:asciiTheme="majorHAnsi" w:hAnsiTheme="majorHAnsi"/>
-          <w:rPrChange w:id="186" w:author="MGA Changes" w:date="2016-12-12T17:05:00Z">
+          <w:rPrChange w:id="191" w:author="MGA Changes" w:date="2016-12-12T17:05:00Z">
             <w:rPr>
               <w:rStyle w:val="Hyperlink"/>
               <w:rFonts w:asciiTheme="majorHAnsi" w:hAnsiTheme="majorHAnsi"/>
@@ -5516,7 +5552,7 @@
         <w:ind w:left="990"/>
         <w:jc w:val="both"/>
         <w:rPr>
-          <w:ins w:id="187" w:author="MGA Changes" w:date="2016-12-12T17:05:00Z"/>
+          <w:ins w:id="192" w:author="MGA Changes" w:date="2016-12-12T17:05:00Z"/>
           <w:rStyle w:val="Hyperlink"/>
           <w:rFonts w:asciiTheme="majorHAnsi" w:hAnsiTheme="majorHAnsi"/>
           <w:color w:val="auto"/>
@@ -5524,7 +5560,7 @@
           <w:lang w:eastAsia="en-GB"/>
         </w:rPr>
       </w:pPr>
-      <w:ins w:id="188" w:author="MGA Changes" w:date="2016-12-12T17:05:00Z">
+      <w:ins w:id="193" w:author="MGA Changes" w:date="2016-12-12T17:05:00Z">
         <w:r>
           <w:rPr>
             <w:rStyle w:val="Hyperlink"/>
@@ -5850,7 +5886,7 @@
           <w:lang w:eastAsia="en-GB"/>
         </w:rPr>
       </w:pPr>
-      <w:ins w:id="189" w:author="MGA Changes" w:date="2016-12-12T17:05:00Z">
+      <w:ins w:id="194" w:author="MGA Changes" w:date="2016-12-12T17:05:00Z">
         <w:r>
           <w:rPr>
             <w:rFonts w:asciiTheme="majorHAnsi" w:hAnsiTheme="majorHAnsi"/>
@@ -5873,7 +5909,7 @@
           <w:t>and</w:t>
         </w:r>
       </w:ins>
-      <w:del w:id="190" w:author="MGA Changes" w:date="2016-12-12T17:05:00Z">
+      <w:del w:id="195" w:author="MGA Changes" w:date="2016-12-12T17:05:00Z">
         <w:r>
           <w:rPr>
             <w:rFonts w:asciiTheme="majorHAnsi" w:hAnsiTheme="majorHAnsi"/>
@@ -5896,7 +5932,7 @@
         </w:rPr>
         <w:t>or aborted</w:t>
       </w:r>
-      <w:ins w:id="191" w:author="MGA Changes" w:date="2016-12-12T17:05:00Z">
+      <w:ins w:id="196" w:author="MGA Changes" w:date="2016-12-12T17:05:00Z">
         <w:r>
           <w:rPr>
             <w:rFonts w:asciiTheme="majorHAnsi" w:hAnsiTheme="majorHAnsi"/>
@@ -5912,7 +5948,7 @@
         </w:rPr>
         <w:t xml:space="preserve"> kindly visit the Sports Section of the website which contains the </w:t>
       </w:r>
-      <w:del w:id="192" w:author="MGA Changes" w:date="2016-12-12T17:05:00Z">
+      <w:del w:id="197" w:author="MGA Changes" w:date="2016-12-12T17:05:00Z">
         <w:r>
           <w:rPr>
             <w:rFonts w:asciiTheme="majorHAnsi" w:hAnsiTheme="majorHAnsi"/>
@@ -5945,7 +5981,7 @@
           <w:lang w:eastAsia="en-GB"/>
         </w:rPr>
       </w:pPr>
-      <w:bookmarkStart w:id="193" w:name="_Ref217122277"/>
+      <w:bookmarkStart w:id="198" w:name="_Ref217122277"/>
       <w:r>
         <w:rPr>
           <w:rFonts w:asciiTheme="majorHAnsi" w:hAnsiTheme="majorHAnsi"/>
@@ -5954,7 +5990,7 @@
         </w:rPr>
         <w:t>COLLUSION, CHEATING, FRAUD AND CRIMINAL ACTIVITY</w:t>
       </w:r>
-      <w:bookmarkEnd w:id="193"/>
+      <w:bookmarkEnd w:id="198"/>
     </w:p>
     <w:p>
       <w:pPr>
@@ -6262,7 +6298,7 @@
           <w:lang w:eastAsia="en-GB"/>
         </w:rPr>
       </w:pPr>
-      <w:ins w:id="194" w:author="MGA Changes" w:date="2016-12-12T17:05:00Z">
+      <w:ins w:id="199" w:author="MGA Changes" w:date="2016-12-12T17:05:00Z">
         <w:r>
           <w:rPr>
             <w:rFonts w:asciiTheme="majorHAnsi" w:hAnsiTheme="majorHAnsi"/>
@@ -6278,7 +6314,7 @@
           <w:t>e</w:t>
         </w:r>
       </w:ins>
-      <w:del w:id="195" w:author="MGA Changes" w:date="2016-12-12T17:05:00Z">
+      <w:del w:id="200" w:author="MGA Changes" w:date="2016-12-12T17:05:00Z">
         <w:r>
           <w:rPr>
             <w:rFonts w:asciiTheme="majorHAnsi" w:hAnsiTheme="majorHAnsi"/>
@@ -6423,7 +6459,7 @@
         </w:rPr>
         <w:t>Evidence on the above will be based on the size</w:t>
       </w:r>
-      <w:ins w:id="196" w:author="MGA Changes" w:date="2016-12-12T17:05:00Z">
+      <w:ins w:id="201" w:author="MGA Changes" w:date="2016-12-12T17:05:00Z">
         <w:r>
           <w:rPr>
             <w:rFonts w:asciiTheme="majorHAnsi" w:hAnsiTheme="majorHAnsi"/>
@@ -6432,7 +6468,7 @@
           <w:t>/</w:t>
         </w:r>
       </w:ins>
-      <w:del w:id="197" w:author="MGA Changes" w:date="2016-12-12T17:05:00Z">
+      <w:del w:id="202" w:author="MGA Changes" w:date="2016-12-12T17:05:00Z">
         <w:r>
           <w:rPr>
             <w:rFonts w:asciiTheme="majorHAnsi" w:hAnsiTheme="majorHAnsi"/>
@@ -6448,7 +6484,7 @@
         </w:rPr>
         <w:t>volume/</w:t>
       </w:r>
-      <w:del w:id="198" w:author="MGA Changes" w:date="2016-12-12T17:05:00Z">
+      <w:del w:id="203" w:author="MGA Changes" w:date="2016-12-12T17:05:00Z">
         <w:r>
           <w:rPr>
             <w:rFonts w:asciiTheme="majorHAnsi" w:hAnsiTheme="majorHAnsi"/>
@@ -6464,7 +6500,7 @@
         </w:rPr>
         <w:t>number or pattern of bets placed with on our gaming portals and/or if a decision has been given by a relevant governing body of the sport in question</w:t>
       </w:r>
-      <w:ins w:id="199" w:author="MGA Changes" w:date="2016-12-12T17:05:00Z">
+      <w:ins w:id="204" w:author="MGA Changes" w:date="2016-12-12T17:05:00Z">
         <w:r>
           <w:rPr>
             <w:rFonts w:asciiTheme="majorHAnsi" w:hAnsiTheme="majorHAnsi"/>
@@ -6522,7 +6558,7 @@
           <w:t>.</w:t>
         </w:r>
       </w:ins>
-      <w:del w:id="200" w:author="MGA Changes" w:date="2016-12-12T17:05:00Z">
+      <w:del w:id="205" w:author="MGA Changes" w:date="2016-12-12T17:05:00Z">
         <w:r>
           <w:rPr>
             <w:rFonts w:asciiTheme="majorHAnsi" w:hAnsiTheme="majorHAnsi"/>
@@ -6552,7 +6588,7 @@
           <w:rFonts w:asciiTheme="majorHAnsi" w:hAnsiTheme="majorHAnsi"/>
           <w:lang w:eastAsia="en-GB"/>
         </w:rPr>
-        <w:pPrChange w:id="201" w:author="MGA Changes" w:date="2016-12-12T17:05:00Z">
+        <w:pPrChange w:id="206" w:author="MGA Changes" w:date="2016-12-12T17:05:00Z">
           <w:pPr>
             <w:pStyle w:val="ListParagraph"/>
             <w:spacing w:after="120" w:line="360" w:lineRule="atLeast"/>
@@ -6564,7 +6600,7 @@
       <w:r>
         <w:rPr>
           <w:rFonts w:asciiTheme="majorHAnsi" w:hAnsiTheme="majorHAnsi"/>
-          <w:rPrChange w:id="202" w:author="MGA Changes" w:date="2016-12-12T17:05:00Z">
+          <w:rPrChange w:id="207" w:author="MGA Changes" w:date="2016-12-12T17:05:00Z">
             <w:rPr>
               <w:rFonts w:asciiTheme="majorHAnsi" w:hAnsiTheme="majorHAnsi"/>
               <w:color w:val="000000"/>
@@ -6822,7 +6858,7 @@
         </w:rPr>
         <w:t xml:space="preserve"> </w:t>
       </w:r>
-      <w:ins w:id="203" w:author="MGA Changes" w:date="2016-12-12T17:05:00Z">
+      <w:ins w:id="208" w:author="MGA Changes" w:date="2016-12-12T17:05:00Z">
         <w:r>
           <w:rPr>
             <w:rFonts w:asciiTheme="majorHAnsi" w:hAnsiTheme="majorHAnsi"/>
@@ -6831,7 +6867,7 @@
           <w:t>competent</w:t>
         </w:r>
       </w:ins>
-      <w:del w:id="204" w:author="MGA Changes" w:date="2016-12-12T17:05:00Z">
+      <w:del w:id="209" w:author="MGA Changes" w:date="2016-12-12T17:05:00Z">
         <w:r>
           <w:rPr>
             <w:rFonts w:asciiTheme="majorHAnsi" w:hAnsiTheme="majorHAnsi"/>
@@ -6854,7 +6890,7 @@
         </w:rPr>
         <w:t xml:space="preserve">. </w:t>
       </w:r>
-      <w:del w:id="205" w:author="Mario Karagiorgas" w:date="2016-12-12T17:12:00Z">
+      <w:del w:id="210" w:author="Mario Karagiorgas" w:date="2016-12-12T17:12:00Z">
         <w:r>
           <w:rPr>
             <w:rFonts w:asciiTheme="majorHAnsi" w:hAnsiTheme="majorHAnsi"/>
@@ -6863,7 +6899,7 @@
           <w:delText>Thus</w:delText>
         </w:r>
       </w:del>
-      <w:ins w:id="206" w:author="Mario Karagiorgas" w:date="2016-12-12T17:12:00Z">
+      <w:ins w:id="211" w:author="Mario Karagiorgas" w:date="2016-12-12T17:12:00Z">
         <w:r>
           <w:rPr>
             <w:rFonts w:asciiTheme="majorHAnsi" w:hAnsiTheme="majorHAnsi"/>
@@ -7037,7 +7073,7 @@
           <w:lang w:eastAsia="en-GB"/>
         </w:rPr>
       </w:pPr>
-      <w:bookmarkStart w:id="207" w:name="_Ref217258107"/>
+      <w:bookmarkStart w:id="212" w:name="_Ref217258107"/>
       <w:r>
         <w:rPr>
           <w:rFonts w:asciiTheme="majorHAnsi" w:hAnsiTheme="majorHAnsi"/>
@@ -7061,7 +7097,7 @@
         </w:rPr>
         <w:t xml:space="preserve"> FAILURE</w:t>
       </w:r>
-      <w:bookmarkEnd w:id="207"/>
+      <w:bookmarkEnd w:id="212"/>
     </w:p>
     <w:p>
       <w:pPr>
@@ -7074,7 +7110,7 @@
           <w:rFonts w:asciiTheme="majorHAnsi" w:hAnsiTheme="majorHAnsi"/>
           <w:lang w:eastAsia="en-GB"/>
         </w:rPr>
-        <w:pPrChange w:id="208" w:author="MGA Changes" w:date="2016-12-12T17:05:00Z">
+        <w:pPrChange w:id="213" w:author="MGA Changes" w:date="2016-12-12T17:05:00Z">
           <w:pPr>
             <w:pStyle w:val="ListParagraph"/>
             <w:numPr>
@@ -7094,7 +7130,7 @@
         </w:rPr>
         <w:t xml:space="preserve">Where </w:t>
       </w:r>
-      <w:ins w:id="209" w:author="MGA Changes" w:date="2016-12-12T17:05:00Z">
+      <w:ins w:id="214" w:author="MGA Changes" w:date="2016-12-12T17:05:00Z">
         <w:r>
           <w:rPr>
             <w:rFonts w:asciiTheme="majorHAnsi" w:hAnsiTheme="majorHAnsi"/>
@@ -7110,7 +7146,7 @@
         </w:rPr>
         <w:t xml:space="preserve">unexpected </w:t>
       </w:r>
-      <w:ins w:id="210" w:author="MGA Changes" w:date="2016-12-12T17:05:00Z">
+      <w:ins w:id="215" w:author="MGA Changes" w:date="2016-12-12T17:05:00Z">
         <w:r>
           <w:rPr>
             <w:rFonts w:asciiTheme="majorHAnsi" w:hAnsiTheme="majorHAnsi"/>
@@ -7126,7 +7162,7 @@
         </w:rPr>
         <w:t>system</w:t>
       </w:r>
-      <w:ins w:id="211" w:author="MGA Changes" w:date="2016-12-12T17:05:00Z">
+      <w:ins w:id="216" w:author="MGA Changes" w:date="2016-12-12T17:05:00Z">
         <w:r>
           <w:rPr>
             <w:rFonts w:asciiTheme="majorHAnsi" w:hAnsiTheme="majorHAnsi"/>
@@ -7135,7 +7171,7 @@
           <w:t>, we will take all reasonable steps to remedy any</w:t>
         </w:r>
       </w:ins>
-      <w:del w:id="212" w:author="MGA Changes" w:date="2016-12-12T17:05:00Z">
+      <w:del w:id="217" w:author="MGA Changes" w:date="2016-12-12T17:05:00Z">
         <w:r>
           <w:rPr>
             <w:rFonts w:asciiTheme="majorHAnsi" w:hAnsiTheme="majorHAnsi"/>
@@ -7151,7 +7187,7 @@
         </w:rPr>
         <w:t xml:space="preserve"> faults or errors </w:t>
       </w:r>
-      <w:ins w:id="213" w:author="MGA Changes" w:date="2016-12-12T17:05:00Z">
+      <w:ins w:id="218" w:author="MGA Changes" w:date="2016-12-12T17:05:00Z">
         <w:r>
           <w:rPr>
             <w:rFonts w:asciiTheme="majorHAnsi" w:hAnsiTheme="majorHAnsi"/>
@@ -7160,7 +7196,7 @@
           <w:t>related to</w:t>
         </w:r>
       </w:ins>
-      <w:del w:id="214" w:author="MGA Changes" w:date="2016-12-12T17:05:00Z">
+      <w:del w:id="219" w:author="MGA Changes" w:date="2016-12-12T17:05:00Z">
         <w:r>
           <w:rPr>
             <w:rFonts w:asciiTheme="majorHAnsi" w:hAnsiTheme="majorHAnsi"/>
@@ -7176,7 +7212,7 @@
         </w:rPr>
         <w:t xml:space="preserve"> the software or hardware which we use to provide the Website</w:t>
       </w:r>
-      <w:ins w:id="215" w:author="MGA Changes" w:date="2016-12-12T17:05:00Z">
+      <w:ins w:id="220" w:author="MGA Changes" w:date="2016-12-12T17:05:00Z">
         <w:r>
           <w:rPr>
             <w:rFonts w:asciiTheme="majorHAnsi" w:hAnsiTheme="majorHAnsi"/>
@@ -7185,7 +7221,7 @@
           <w:t xml:space="preserve">, as soon as reasonably practicable. In the eventuality that such error or fault has caused a game to be interrupted in such a way that the game cannot be resumed from the exact same position without any detriment to you or other players, we will take all reasonable steps to treat you in a fair manner. This may include reinstating the balance on your Account and reverting to the position existing following completion of the last bet or game logged immediately prior to the occurrence of </w:t>
         </w:r>
       </w:ins>
-      <w:del w:id="216" w:author="MGA Changes" w:date="2016-12-12T17:05:00Z">
+      <w:del w:id="221" w:author="MGA Changes" w:date="2016-12-12T17:05:00Z">
         <w:r>
           <w:rPr>
             <w:rFonts w:asciiTheme="majorHAnsi" w:hAnsiTheme="majorHAnsi"/>
@@ -7201,7 +7237,7 @@
         </w:rPr>
         <w:t>the problem.</w:t>
       </w:r>
-      <w:del w:id="217" w:author="MGA Changes" w:date="2016-12-12T17:05:00Z">
+      <w:del w:id="222" w:author="MGA Changes" w:date="2016-12-12T17:05:00Z">
         <w:r>
           <w:rPr>
             <w:rFonts w:asciiTheme="majorHAnsi" w:hAnsiTheme="majorHAnsi"/>
@@ -7220,12 +7256,12 @@
         </w:numPr>
         <w:spacing w:after="120"/>
         <w:rPr>
-          <w:ins w:id="218" w:author="MGA Changes" w:date="2016-12-12T17:05:00Z"/>
-          <w:rFonts w:asciiTheme="majorHAnsi" w:hAnsiTheme="majorHAnsi"/>
-          <w:lang w:eastAsia="en-GB"/>
-        </w:rPr>
-      </w:pPr>
-      <w:ins w:id="219" w:author="MGA Changes" w:date="2016-12-12T17:05:00Z">
+          <w:ins w:id="223" w:author="MGA Changes" w:date="2016-12-12T17:05:00Z"/>
+          <w:rFonts w:asciiTheme="majorHAnsi" w:hAnsiTheme="majorHAnsi"/>
+          <w:lang w:eastAsia="en-GB"/>
+        </w:rPr>
+      </w:pPr>
+      <w:ins w:id="224" w:author="MGA Changes" w:date="2016-12-12T17:05:00Z">
         <w:r>
           <w:rPr>
             <w:rFonts w:asciiTheme="majorHAnsi" w:hAnsiTheme="majorHAnsi"/>
@@ -7244,12 +7280,12 @@
         </w:numPr>
         <w:spacing w:after="120"/>
         <w:rPr>
-          <w:ins w:id="220" w:author="MGA Changes" w:date="2016-12-12T17:05:00Z"/>
-          <w:rFonts w:asciiTheme="majorHAnsi" w:hAnsiTheme="majorHAnsi"/>
-          <w:lang w:eastAsia="en-GB"/>
-        </w:rPr>
-      </w:pPr>
-      <w:ins w:id="221" w:author="MGA Changes" w:date="2016-12-12T17:05:00Z">
+          <w:ins w:id="225" w:author="MGA Changes" w:date="2016-12-12T17:05:00Z"/>
+          <w:rFonts w:asciiTheme="majorHAnsi" w:hAnsiTheme="majorHAnsi"/>
+          <w:lang w:eastAsia="en-GB"/>
+        </w:rPr>
+      </w:pPr>
+      <w:ins w:id="226" w:author="MGA Changes" w:date="2016-12-12T17:05:00Z">
         <w:r>
           <w:rPr>
             <w:rFonts w:asciiTheme="majorHAnsi" w:hAnsiTheme="majorHAnsi"/>
@@ -7268,12 +7304,12 @@
         </w:numPr>
         <w:spacing w:after="120"/>
         <w:rPr>
-          <w:ins w:id="222" w:author="MGA Changes" w:date="2016-12-12T17:05:00Z"/>
-          <w:rFonts w:asciiTheme="majorHAnsi" w:hAnsiTheme="majorHAnsi"/>
-          <w:lang w:eastAsia="en-GB"/>
-        </w:rPr>
-      </w:pPr>
-      <w:ins w:id="223" w:author="MGA Changes" w:date="2016-12-12T17:05:00Z">
+          <w:ins w:id="227" w:author="MGA Changes" w:date="2016-12-12T17:05:00Z"/>
+          <w:rFonts w:asciiTheme="majorHAnsi" w:hAnsiTheme="majorHAnsi"/>
+          <w:lang w:eastAsia="en-GB"/>
+        </w:rPr>
+      </w:pPr>
+      <w:ins w:id="228" w:author="MGA Changes" w:date="2016-12-12T17:05:00Z">
         <w:r>
           <w:rPr>
             <w:rFonts w:asciiTheme="majorHAnsi" w:hAnsiTheme="majorHAnsi"/>
@@ -7335,7 +7371,7 @@
           <w:lang w:eastAsia="en-GB"/>
         </w:rPr>
       </w:pPr>
-      <w:bookmarkStart w:id="224" w:name="_Ref222127007"/>
+      <w:bookmarkStart w:id="229" w:name="_Ref222127007"/>
       <w:r>
         <w:rPr>
           <w:rFonts w:asciiTheme="majorHAnsi" w:hAnsiTheme="majorHAnsi"/>
@@ -7351,7 +7387,7 @@
         </w:rPr>
         <w:t>ERRORS OR OMISSIONS</w:t>
       </w:r>
-      <w:bookmarkEnd w:id="224"/>
+      <w:bookmarkEnd w:id="229"/>
     </w:p>
     <w:p>
       <w:pPr>
@@ -7367,7 +7403,7 @@
           <w:lang w:eastAsia="en-GB"/>
         </w:rPr>
       </w:pPr>
-      <w:bookmarkStart w:id="225" w:name="_Ref223495017"/>
+      <w:bookmarkStart w:id="230" w:name="_Ref223495017"/>
       <w:r>
         <w:rPr>
           <w:rFonts w:asciiTheme="majorHAnsi" w:hAnsiTheme="majorHAnsi"/>
@@ -7375,7 +7411,7 @@
         </w:rPr>
         <w:t xml:space="preserve">A number of circumstances may arise where a bet is accepted, or a payment is made, by us in Error. </w:t>
       </w:r>
-      <w:bookmarkEnd w:id="225"/>
+      <w:bookmarkEnd w:id="230"/>
       <w:r>
         <w:rPr>
           <w:rFonts w:asciiTheme="majorHAnsi" w:hAnsiTheme="majorHAnsi"/>
@@ -7383,7 +7419,7 @@
         </w:rPr>
         <w:t xml:space="preserve">Reasonable efforts are undertaken to prevent errors or </w:t>
       </w:r>
-      <w:del w:id="226" w:author="Mario Karagiorgas" w:date="2016-12-12T17:12:00Z">
+      <w:del w:id="231" w:author="Mario Karagiorgas" w:date="2016-12-12T17:12:00Z">
         <w:r>
           <w:rPr>
             <w:rFonts w:asciiTheme="majorHAnsi" w:hAnsiTheme="majorHAnsi"/>
@@ -7392,7 +7428,7 @@
           <w:delText>omissions,</w:delText>
         </w:r>
       </w:del>
-      <w:ins w:id="227" w:author="Mario Karagiorgas" w:date="2016-12-12T17:12:00Z">
+      <w:ins w:id="232" w:author="Mario Karagiorgas" w:date="2016-12-12T17:12:00Z">
         <w:r>
           <w:rPr>
             <w:rFonts w:asciiTheme="majorHAnsi" w:hAnsiTheme="majorHAnsi"/>
@@ -7408,7 +7444,7 @@
         </w:rPr>
         <w:t xml:space="preserve"> </w:t>
       </w:r>
-      <w:del w:id="228" w:author="Mario Karagiorgas" w:date="2016-12-12T17:12:00Z">
+      <w:del w:id="233" w:author="Mario Karagiorgas" w:date="2016-12-12T17:12:00Z">
         <w:r>
           <w:rPr>
             <w:rFonts w:asciiTheme="majorHAnsi" w:hAnsiTheme="majorHAnsi"/>
@@ -7417,7 +7453,7 @@
           <w:delText>however</w:delText>
         </w:r>
       </w:del>
-      <w:ins w:id="229" w:author="Mario Karagiorgas" w:date="2016-12-12T17:12:00Z">
+      <w:ins w:id="234" w:author="Mario Karagiorgas" w:date="2016-12-12T17:12:00Z">
         <w:r>
           <w:rPr>
             <w:rFonts w:asciiTheme="majorHAnsi" w:hAnsiTheme="majorHAnsi"/>
@@ -7433,7 +7469,7 @@
         </w:rPr>
         <w:t xml:space="preserve"> system problems or human error may lead to such circumstances. Such circumstances may include, without being limited to, the hereunder situations</w:t>
       </w:r>
-      <w:ins w:id="230" w:author="MGA Changes" w:date="2016-12-12T17:05:00Z">
+      <w:ins w:id="235" w:author="MGA Changes" w:date="2016-12-12T17:05:00Z">
         <w:r>
           <w:rPr>
             <w:rFonts w:asciiTheme="majorHAnsi" w:hAnsiTheme="majorHAnsi"/>
@@ -7480,7 +7516,7 @@
           <w:rFonts w:asciiTheme="majorHAnsi" w:hAnsiTheme="majorHAnsi"/>
           <w:lang w:eastAsia="en-GB"/>
         </w:rPr>
-        <w:pPrChange w:id="231" w:author="MGA Changes" w:date="2016-12-12T17:05:00Z">
+        <w:pPrChange w:id="236" w:author="MGA Changes" w:date="2016-12-12T17:05:00Z">
           <w:pPr>
             <w:spacing w:after="120"/>
             <w:ind w:left="426"/>
@@ -7505,7 +7541,7 @@
           <w:rFonts w:asciiTheme="majorHAnsi" w:hAnsiTheme="majorHAnsi"/>
           <w:lang w:eastAsia="en-GB"/>
         </w:rPr>
-        <w:pPrChange w:id="232" w:author="MGA Changes" w:date="2016-12-12T17:05:00Z">
+        <w:pPrChange w:id="237" w:author="MGA Changes" w:date="2016-12-12T17:05:00Z">
           <w:pPr>
             <w:spacing w:after="120"/>
             <w:ind w:left="426"/>
@@ -7530,7 +7566,7 @@
           <w:rFonts w:asciiTheme="majorHAnsi" w:hAnsiTheme="majorHAnsi"/>
           <w:lang w:eastAsia="en-GB"/>
         </w:rPr>
-        <w:pPrChange w:id="233" w:author="MGA Changes" w:date="2016-12-12T17:05:00Z">
+        <w:pPrChange w:id="238" w:author="MGA Changes" w:date="2016-12-12T17:05:00Z">
           <w:pPr>
             <w:spacing w:after="120"/>
             <w:ind w:left="426"/>
@@ -7555,7 +7591,7 @@
           <w:rFonts w:asciiTheme="majorHAnsi" w:hAnsiTheme="majorHAnsi"/>
           <w:lang w:eastAsia="en-GB"/>
         </w:rPr>
-        <w:pPrChange w:id="234" w:author="MGA Changes" w:date="2016-12-12T17:05:00Z">
+        <w:pPrChange w:id="239" w:author="MGA Changes" w:date="2016-12-12T17:05:00Z">
           <w:pPr>
             <w:spacing w:after="120"/>
             <w:ind w:left="426"/>
@@ -7580,7 +7616,7 @@
           <w:rFonts w:asciiTheme="majorHAnsi" w:hAnsiTheme="majorHAnsi"/>
           <w:lang w:eastAsia="en-GB"/>
         </w:rPr>
-        <w:pPrChange w:id="235" w:author="MGA Changes" w:date="2016-12-12T17:05:00Z">
+        <w:pPrChange w:id="240" w:author="MGA Changes" w:date="2016-12-12T17:05:00Z">
           <w:pPr>
             <w:spacing w:after="120"/>
             <w:ind w:left="426"/>
@@ -7605,7 +7641,7 @@
           <w:rFonts w:asciiTheme="majorHAnsi" w:hAnsiTheme="majorHAnsi"/>
           <w:lang w:eastAsia="en-GB"/>
         </w:rPr>
-        <w:pPrChange w:id="236" w:author="MGA Changes" w:date="2016-12-12T17:05:00Z">
+        <w:pPrChange w:id="241" w:author="MGA Changes" w:date="2016-12-12T17:05:00Z">
           <w:pPr>
             <w:spacing w:after="120" w:line="360" w:lineRule="atLeast"/>
             <w:ind w:firstLine="426"/>
@@ -7638,7 +7674,7 @@
           <w:lang w:eastAsia="en-GB"/>
         </w:rPr>
       </w:pPr>
-      <w:bookmarkStart w:id="237" w:name="_Ref217191442"/>
+      <w:bookmarkStart w:id="242" w:name="_Ref217191442"/>
       <w:r>
         <w:rPr>
           <w:rFonts w:asciiTheme="majorHAnsi" w:hAnsiTheme="majorHAnsi"/>
@@ -7714,7 +7750,7 @@
         <w:jc w:val="both"/>
         <w:rPr>
           <w:sz w:val="24"/>
-          <w:rPrChange w:id="238" w:author="MGA Changes" w:date="2016-12-12T17:05:00Z">
+          <w:rPrChange w:id="243" w:author="MGA Changes" w:date="2016-12-12T17:05:00Z">
             <w:rPr>
               <w:rFonts w:asciiTheme="majorHAnsi" w:hAnsiTheme="majorHAnsi"/>
               <w:lang w:eastAsia="en-GB"/>
@@ -7754,7 +7790,7 @@
         </w:rPr>
         <w:t>EXCLUSION OF OUR LIABILITY</w:t>
       </w:r>
-      <w:bookmarkEnd w:id="237"/>
+      <w:bookmarkEnd w:id="242"/>
     </w:p>
     <w:p>
       <w:pPr>
@@ -7866,7 +7902,7 @@
           <w:lang w:eastAsia="en-GB"/>
         </w:rPr>
       </w:pPr>
-      <w:bookmarkStart w:id="239" w:name="_Ref217191398"/>
+      <w:bookmarkStart w:id="244" w:name="_Ref217191398"/>
       <w:r>
         <w:rPr>
           <w:rFonts w:asciiTheme="majorHAnsi" w:hAnsiTheme="majorHAnsi"/>
@@ -7875,7 +7911,7 @@
         </w:rPr>
         <w:t>BREACH OF THE TERMS OF USE</w:t>
       </w:r>
-      <w:bookmarkEnd w:id="239"/>
+      <w:bookmarkEnd w:id="244"/>
     </w:p>
     <w:p>
       <w:pPr>
@@ -8072,7 +8108,7 @@
         </w:rPr>
         <w:t xml:space="preserve">We have the right to disable any user identification code or password if in our reasonable </w:t>
       </w:r>
-      <w:del w:id="240" w:author="Mario Karagiorgas" w:date="2016-12-12T17:12:00Z">
+      <w:del w:id="245" w:author="Mario Karagiorgas" w:date="2016-12-12T17:12:00Z">
         <w:r>
           <w:rPr>
             <w:rFonts w:asciiTheme="majorHAnsi" w:hAnsiTheme="majorHAnsi"/>
@@ -8081,7 +8117,7 @@
           <w:delText>opinion</w:delText>
         </w:r>
       </w:del>
-      <w:ins w:id="241" w:author="Mario Karagiorgas" w:date="2016-12-12T17:12:00Z">
+      <w:ins w:id="246" w:author="Mario Karagiorgas" w:date="2016-12-12T17:12:00Z">
         <w:r>
           <w:rPr>
             <w:rFonts w:asciiTheme="majorHAnsi" w:hAnsiTheme="majorHAnsi"/>
@@ -8114,7 +8150,7 @@
           <w:lang w:eastAsia="en-GB"/>
         </w:rPr>
       </w:pPr>
-      <w:bookmarkStart w:id="242" w:name="_Ref217191460"/>
+      <w:bookmarkStart w:id="247" w:name="_Ref217191460"/>
       <w:r>
         <w:rPr>
           <w:rFonts w:asciiTheme="majorHAnsi" w:hAnsiTheme="majorHAnsi"/>
@@ -8123,7 +8159,7 @@
         </w:rPr>
         <w:t>INTELLECTUAL PROPERTY RIGHTS</w:t>
       </w:r>
-      <w:bookmarkEnd w:id="242"/>
+      <w:bookmarkEnd w:id="247"/>
     </w:p>
     <w:p>
       <w:pPr>
@@ -8139,7 +8175,7 @@
           <w:lang w:eastAsia="en-GB"/>
         </w:rPr>
       </w:pPr>
-      <w:del w:id="243" w:author="MGA Changes" w:date="2016-12-12T17:05:00Z">
+      <w:del w:id="248" w:author="MGA Changes" w:date="2016-12-12T17:05:00Z">
         <w:r>
           <w:rPr>
             <w:rFonts w:asciiTheme="majorHAnsi" w:hAnsiTheme="majorHAnsi"/>
@@ -8170,7 +8206,7 @@
           <w:lang w:eastAsia="en-GB"/>
         </w:rPr>
       </w:pPr>
-      <w:del w:id="244" w:author="MGA Changes" w:date="2016-12-12T17:05:00Z">
+      <w:del w:id="249" w:author="MGA Changes" w:date="2016-12-12T17:05:00Z">
         <w:r>
           <w:rPr>
             <w:rFonts w:asciiTheme="majorHAnsi" w:hAnsiTheme="majorHAnsi"/>
@@ -8215,7 +8251,7 @@
           <w:lang w:eastAsia="en-GB"/>
         </w:rPr>
       </w:pPr>
-      <w:del w:id="245" w:author="MGA Changes" w:date="2016-12-12T17:05:00Z">
+      <w:del w:id="250" w:author="MGA Changes" w:date="2016-12-12T17:05:00Z">
         <w:r>
           <w:rPr>
             <w:rFonts w:asciiTheme="majorHAnsi" w:hAnsiTheme="majorHAnsi"/>
@@ -8267,7 +8303,7 @@
           <w:lang w:eastAsia="en-GB"/>
         </w:rPr>
       </w:pPr>
-      <w:del w:id="246" w:author="MGA Changes" w:date="2016-12-12T17:05:00Z">
+      <w:del w:id="251" w:author="MGA Changes" w:date="2016-12-12T17:05:00Z">
         <w:r>
           <w:rPr>
             <w:rFonts w:asciiTheme="majorHAnsi" w:hAnsiTheme="majorHAnsi"/>
@@ -8349,7 +8385,7 @@
           <w:lang w:eastAsia="en-GB"/>
         </w:rPr>
       </w:pPr>
-      <w:bookmarkStart w:id="247" w:name="_Ref217191465"/>
+      <w:bookmarkStart w:id="252" w:name="_Ref217191465"/>
       <w:r>
         <w:rPr>
           <w:rFonts w:asciiTheme="majorHAnsi" w:hAnsiTheme="majorHAnsi"/>
@@ -8357,7 +8393,7 @@
         </w:rPr>
         <w:t>YOUR PERSONAL INFORMATION</w:t>
       </w:r>
-      <w:bookmarkEnd w:id="247"/>
+      <w:bookmarkEnd w:id="252"/>
     </w:p>
     <w:p>
       <w:pPr>
@@ -8665,7 +8701,7 @@
           <w:lang w:eastAsia="en-GB"/>
         </w:rPr>
       </w:pPr>
-      <w:bookmarkStart w:id="248" w:name="_Ref217190200"/>
+      <w:bookmarkStart w:id="253" w:name="_Ref217190200"/>
       <w:r>
         <w:rPr>
           <w:rFonts w:asciiTheme="majorHAnsi" w:hAnsiTheme="majorHAnsi"/>
@@ -8679,7 +8715,7 @@
         </w:rPr>
         <w:t>COMPLAINTS AND NOTICES</w:t>
       </w:r>
-      <w:bookmarkEnd w:id="248"/>
+      <w:bookmarkEnd w:id="253"/>
     </w:p>
     <w:p>
       <w:pPr>
@@ -8870,7 +8906,7 @@
           <w:lang w:eastAsia="en-GB"/>
         </w:rPr>
       </w:pPr>
-      <w:bookmarkStart w:id="249" w:name="_Ref217191474"/>
+      <w:bookmarkStart w:id="254" w:name="_Ref217191474"/>
       <w:r>
         <w:rPr>
           <w:rFonts w:asciiTheme="majorHAnsi" w:hAnsiTheme="majorHAnsi"/>
@@ -8878,7 +8914,7 @@
         </w:rPr>
         <w:t>INTERPRETATION</w:t>
       </w:r>
-      <w:bookmarkEnd w:id="249"/>
+      <w:bookmarkEnd w:id="254"/>
     </w:p>
     <w:p>
       <w:pPr>
@@ -8930,7 +8966,7 @@
         </w:rPr>
         <w:t>TRANSFER OF RIGHTS</w:t>
       </w:r>
-      <w:ins w:id="250" w:author="MGA Changes" w:date="2016-12-12T17:05:00Z">
+      <w:ins w:id="255" w:author="MGA Changes" w:date="2016-12-12T17:05:00Z">
         <w:r>
           <w:rPr>
             <w:rFonts w:asciiTheme="majorHAnsi" w:hAnsiTheme="majorHAnsi"/>
@@ -8939,7 +8975,7 @@
           <w:t>,</w:t>
         </w:r>
       </w:ins>
-      <w:del w:id="251" w:author="MGA Changes" w:date="2016-12-12T17:05:00Z">
+      <w:del w:id="256" w:author="MGA Changes" w:date="2016-12-12T17:05:00Z">
         <w:r>
           <w:rPr>
             <w:rFonts w:asciiTheme="majorHAnsi" w:hAnsiTheme="majorHAnsi"/>
@@ -8955,7 +8991,7 @@
         </w:rPr>
         <w:t xml:space="preserve"> OBLIGATIONS</w:t>
       </w:r>
-      <w:ins w:id="252" w:author="MGA Changes" w:date="2016-12-12T17:05:00Z">
+      <w:ins w:id="257" w:author="MGA Changes" w:date="2016-12-12T17:05:00Z">
         <w:r>
           <w:rPr>
             <w:rFonts w:asciiTheme="majorHAnsi" w:hAnsiTheme="majorHAnsi"/>
@@ -8982,7 +9018,7 @@
         <w:spacing w:after="120" w:line="360" w:lineRule="atLeast"/>
         <w:jc w:val="both"/>
         <w:rPr>
-          <w:ins w:id="253" w:author="MGA Changes" w:date="2016-12-12T17:05:00Z"/>
+          <w:ins w:id="258" w:author="MGA Changes" w:date="2016-12-12T17:05:00Z"/>
           <w:rFonts w:asciiTheme="majorHAnsi" w:hAnsiTheme="majorHAnsi"/>
           <w:lang w:eastAsia="en-GB"/>
         </w:rPr>
@@ -9005,7 +9041,7 @@
         </w:rPr>
         <w:t>ou.</w:t>
       </w:r>
-      <w:ins w:id="254" w:author="MGA Changes" w:date="2016-12-12T17:05:00Z">
+      <w:ins w:id="259" w:author="MGA Changes" w:date="2016-12-12T17:05:00Z">
         <w:r>
           <w:rPr>
             <w:rFonts w:asciiTheme="majorHAnsi" w:hAnsiTheme="majorHAnsi"/>
@@ -9028,7 +9064,7 @@
           <w:lang w:eastAsia="en-GB"/>
         </w:rPr>
       </w:pPr>
-      <w:ins w:id="255" w:author="MGA Changes" w:date="2016-12-12T17:05:00Z">
+      <w:ins w:id="260" w:author="MGA Changes" w:date="2016-12-12T17:05:00Z">
         <w:r>
           <w:rPr>
             <w:rFonts w:asciiTheme="majorHAnsi" w:hAnsiTheme="majorHAnsi"/>
@@ -9089,7 +9125,7 @@
           <w:lang w:eastAsia="en-GB"/>
         </w:rPr>
       </w:pPr>
-      <w:bookmarkStart w:id="256" w:name="_Ref217191484"/>
+      <w:bookmarkStart w:id="261" w:name="_Ref217191484"/>
       <w:r>
         <w:rPr>
           <w:rFonts w:asciiTheme="majorHAnsi" w:hAnsiTheme="majorHAnsi"/>
@@ -9103,7 +9139,7 @@
         </w:rPr>
         <w:t>EVENTS OUTSIDE OUR CONTROL</w:t>
       </w:r>
-      <w:bookmarkEnd w:id="256"/>
+      <w:bookmarkEnd w:id="261"/>
     </w:p>
     <w:p>
       <w:pPr>
@@ -9119,7 +9155,7 @@
           <w:rFonts w:asciiTheme="majorHAnsi" w:hAnsiTheme="majorHAnsi"/>
           <w:color w:val="000000"/>
         </w:rPr>
-        <w:pPrChange w:id="257" w:author="MGA Changes" w:date="2016-12-12T17:05:00Z">
+        <w:pPrChange w:id="262" w:author="MGA Changes" w:date="2016-12-12T17:05:00Z">
           <w:pPr>
             <w:pStyle w:val="ListParagraph"/>
             <w:numPr>
@@ -9141,7 +9177,7 @@
       <w:r>
         <w:rPr>
           <w:rFonts w:asciiTheme="majorHAnsi" w:hAnsiTheme="majorHAnsi"/>
-          <w:rPrChange w:id="258" w:author="MGA Changes" w:date="2016-12-12T17:05:00Z">
+          <w:rPrChange w:id="263" w:author="MGA Changes" w:date="2016-12-12T17:05:00Z">
             <w:rPr>
               <w:rFonts w:asciiTheme="majorHAnsi" w:hAnsiTheme="majorHAnsi"/>
               <w:color w:val="000000"/>
@@ -9174,7 +9210,7 @@
           <w:color w:val="000000"/>
         </w:rPr>
       </w:pPr>
-      <w:bookmarkStart w:id="259" w:name="_Ref217191488"/>
+      <w:bookmarkStart w:id="264" w:name="_Ref217191488"/>
       <w:r>
         <w:rPr>
           <w:rFonts w:asciiTheme="majorHAnsi" w:hAnsiTheme="majorHAnsi"/>
@@ -9182,7 +9218,7 @@
         </w:rPr>
         <w:t>WAIVER</w:t>
       </w:r>
-      <w:bookmarkEnd w:id="259"/>
+      <w:bookmarkEnd w:id="264"/>
     </w:p>
     <w:p>
       <w:pPr>
@@ -9243,7 +9279,7 @@
           <w:color w:val="000000"/>
         </w:rPr>
       </w:pPr>
-      <w:bookmarkStart w:id="260" w:name="_Ref217191490"/>
+      <w:bookmarkStart w:id="265" w:name="_Ref217191490"/>
       <w:r>
         <w:rPr>
           <w:rFonts w:asciiTheme="majorHAnsi" w:hAnsiTheme="majorHAnsi"/>
@@ -9251,7 +9287,7 @@
         </w:rPr>
         <w:t>SEVERABILITY</w:t>
       </w:r>
-      <w:bookmarkEnd w:id="260"/>
+      <w:bookmarkEnd w:id="265"/>
     </w:p>
     <w:p>
       <w:pPr>
@@ -9303,7 +9339,7 @@
           <w:color w:val="000000"/>
         </w:rPr>
       </w:pPr>
-      <w:bookmarkStart w:id="261" w:name="_Ref217191493"/>
+      <w:bookmarkStart w:id="266" w:name="_Ref217191493"/>
       <w:r>
         <w:rPr>
           <w:rFonts w:asciiTheme="majorHAnsi" w:hAnsiTheme="majorHAnsi"/>
@@ -9311,7 +9347,7 @@
         </w:rPr>
         <w:t>LAW AND JURISDICTION</w:t>
       </w:r>
-      <w:bookmarkEnd w:id="261"/>
+      <w:bookmarkEnd w:id="266"/>
     </w:p>
     <w:p>
       <w:pPr>
@@ -9495,7 +9531,7 @@
         </w:rPr>
         <w:t xml:space="preserve">crease can only occur after a </w:t>
       </w:r>
-      <w:del w:id="262" w:author="Mario Karagiorgas" w:date="2016-12-12T17:13:00Z">
+      <w:del w:id="267" w:author="Mario Karagiorgas" w:date="2016-12-12T17:13:00Z">
         <w:r>
           <w:rPr>
             <w:rFonts w:asciiTheme="majorHAnsi" w:eastAsia="Times New Roman" w:hAnsiTheme="majorHAnsi"/>
@@ -9504,7 +9540,7 @@
           <w:delText>7 day</w:delText>
         </w:r>
       </w:del>
-      <w:ins w:id="263" w:author="Mario Karagiorgas" w:date="2016-12-12T17:13:00Z">
+      <w:ins w:id="268" w:author="Mario Karagiorgas" w:date="2016-12-12T17:13:00Z">
         <w:r>
           <w:rPr>
             <w:rFonts w:asciiTheme="majorHAnsi" w:eastAsia="Times New Roman" w:hAnsiTheme="majorHAnsi"/>
@@ -9643,7 +9679,7 @@
         </w:rPr>
         <w:t>.</w:t>
       </w:r>
-      <w:ins w:id="264" w:author="MGA Changes" w:date="2016-12-12T17:05:00Z">
+      <w:ins w:id="269" w:author="MGA Changes" w:date="2016-12-12T17:05:00Z">
         <w:r>
           <w:rPr>
             <w:rFonts w:asciiTheme="majorHAnsi" w:hAnsiTheme="majorHAnsi"/>
@@ -9695,12 +9731,12 @@
         <w:ind w:left="826"/>
         <w:jc w:val="both"/>
         <w:rPr>
-          <w:ins w:id="265" w:author="MGA Changes" w:date="2016-12-12T17:05:00Z"/>
+          <w:ins w:id="270" w:author="MGA Changes" w:date="2016-12-12T17:05:00Z"/>
           <w:rFonts w:asciiTheme="majorHAnsi" w:hAnsiTheme="majorHAnsi"/>
           <w:color w:val="000000"/>
         </w:rPr>
       </w:pPr>
-      <w:ins w:id="266" w:author="MGA Changes" w:date="2016-12-12T17:05:00Z">
+      <w:ins w:id="271" w:author="MGA Changes" w:date="2016-12-12T17:05:00Z">
         <w:r>
           <w:rPr>
             <w:rFonts w:asciiTheme="majorHAnsi" w:hAnsiTheme="majorHAnsi"/>
@@ -9731,12 +9767,12 @@
         <w:ind w:left="826"/>
         <w:jc w:val="both"/>
         <w:rPr>
-          <w:ins w:id="267" w:author="MGA Changes" w:date="2016-12-12T17:05:00Z"/>
+          <w:ins w:id="272" w:author="MGA Changes" w:date="2016-12-12T17:05:00Z"/>
           <w:rFonts w:asciiTheme="majorHAnsi" w:hAnsiTheme="majorHAnsi"/>
           <w:color w:val="000000"/>
         </w:rPr>
       </w:pPr>
-      <w:ins w:id="268" w:author="MGA Changes" w:date="2016-12-12T17:05:00Z">
+      <w:ins w:id="273" w:author="MGA Changes" w:date="2016-12-12T17:05:00Z">
         <w:r>
           <w:rPr>
             <w:rFonts w:asciiTheme="majorHAnsi" w:hAnsiTheme="majorHAnsi"/>
@@ -9965,7 +10001,7 @@
         </w:rPr>
         <w:t>Setting of Session Time Limits – A player may set maximum Session Time Limits by contacting our support team. Once these limits are set the player will not be allowed to continue playing above the pre</w:t>
       </w:r>
-      <w:del w:id="269" w:author="Mario Karagiorgas" w:date="2016-12-12T17:14:00Z">
+      <w:del w:id="274" w:author="Mario Karagiorgas" w:date="2016-12-12T17:14:00Z">
         <w:r>
           <w:rPr>
             <w:rFonts w:asciiTheme="majorHAnsi" w:eastAsia="Times New Roman" w:hAnsiTheme="majorHAnsi"/>
@@ -10029,12 +10065,12 @@
         <w:spacing w:after="120" w:line="360" w:lineRule="atLeast"/>
         <w:jc w:val="both"/>
         <w:rPr>
-          <w:ins w:id="270" w:author="MGA Changes" w:date="2016-12-12T17:05:00Z"/>
+          <w:ins w:id="275" w:author="MGA Changes" w:date="2016-12-12T17:05:00Z"/>
           <w:rFonts w:asciiTheme="majorHAnsi" w:hAnsiTheme="majorHAnsi"/>
           <w:color w:val="000000"/>
         </w:rPr>
       </w:pPr>
-      <w:ins w:id="271" w:author="MGA Changes" w:date="2016-12-12T17:05:00Z">
+      <w:ins w:id="276" w:author="MGA Changes" w:date="2016-12-12T17:05:00Z">
         <w:r>
           <w:rPr>
             <w:rFonts w:asciiTheme="majorHAnsi" w:hAnsiTheme="majorHAnsi"/>
@@ -10093,12 +10129,12 @@
         <w:ind w:left="826"/>
         <w:jc w:val="both"/>
         <w:rPr>
-          <w:ins w:id="272" w:author="MGA Changes" w:date="2016-12-12T17:05:00Z"/>
+          <w:ins w:id="277" w:author="MGA Changes" w:date="2016-12-12T17:05:00Z"/>
           <w:rFonts w:asciiTheme="majorHAnsi" w:hAnsiTheme="majorHAnsi"/>
           <w:color w:val="000000"/>
         </w:rPr>
       </w:pPr>
-      <w:ins w:id="273" w:author="MGA Changes" w:date="2016-12-12T17:05:00Z">
+      <w:ins w:id="278" w:author="MGA Changes" w:date="2016-12-12T17:05:00Z">
         <w:r>
           <w:rPr>
             <w:rFonts w:asciiTheme="majorHAnsi" w:hAnsiTheme="majorHAnsi"/>
@@ -10121,11 +10157,11 @@
         <w:spacing w:after="120" w:line="360" w:lineRule="atLeast"/>
         <w:ind w:left="792"/>
         <w:rPr>
-          <w:del w:id="274" w:author="MGA Changes" w:date="2016-12-12T17:05:00Z"/>
-          <w:rFonts w:asciiTheme="majorHAnsi" w:hAnsiTheme="majorHAnsi"/>
-        </w:rPr>
-      </w:pPr>
-      <w:del w:id="275" w:author="MGA Changes" w:date="2016-12-12T17:05:00Z">
+          <w:del w:id="279" w:author="MGA Changes" w:date="2016-12-12T17:05:00Z"/>
+          <w:rFonts w:asciiTheme="majorHAnsi" w:hAnsiTheme="majorHAnsi"/>
+        </w:rPr>
+      </w:pPr>
+      <w:del w:id="280" w:author="MGA Changes" w:date="2016-12-12T17:05:00Z">
         <w:r>
           <w:rPr>
             <w:rFonts w:asciiTheme="majorHAnsi" w:hAnsiTheme="majorHAnsi"/>
@@ -10149,13 +10185,13 @@
         <w:rPr>
           <w:rFonts w:asciiTheme="majorHAnsi" w:hAnsiTheme="majorHAnsi"/>
           <w:color w:val="000000"/>
-          <w:rPrChange w:id="276" w:author="MGA Changes" w:date="2016-12-12T17:05:00Z">
+          <w:rPrChange w:id="281" w:author="MGA Changes" w:date="2016-12-12T17:05:00Z">
             <w:rPr>
               <w:rFonts w:asciiTheme="majorHAnsi" w:hAnsiTheme="majorHAnsi"/>
             </w:rPr>
           </w:rPrChange>
         </w:rPr>
-        <w:pPrChange w:id="277" w:author="MGA Changes" w:date="2016-12-12T17:05:00Z">
+        <w:pPrChange w:id="282" w:author="MGA Changes" w:date="2016-12-12T17:05:00Z">
           <w:pPr>
             <w:pStyle w:val="ListParagraph"/>
             <w:spacing w:after="120" w:line="360" w:lineRule="atLeast"/>
@@ -10167,7 +10203,7 @@
         <w:rPr>
           <w:rFonts w:asciiTheme="majorHAnsi" w:hAnsiTheme="majorHAnsi"/>
           <w:color w:val="000000"/>
-          <w:rPrChange w:id="278" w:author="MGA Changes" w:date="2016-12-12T17:05:00Z">
+          <w:rPrChange w:id="283" w:author="MGA Changes" w:date="2016-12-12T17:05:00Z">
             <w:rPr>
               <w:rFonts w:asciiTheme="majorHAnsi" w:hAnsiTheme="majorHAnsi"/>
             </w:rPr>
@@ -10175,7 +10211,7 @@
         </w:rPr>
         <w:t>Malta Gaming Authority</w:t>
       </w:r>
-      <w:ins w:id="279" w:author="MGA Changes" w:date="2016-12-12T17:05:00Z">
+      <w:ins w:id="284" w:author="MGA Changes" w:date="2016-12-12T17:05:00Z">
         <w:r>
           <w:rPr>
             <w:rFonts w:asciiTheme="majorHAnsi" w:hAnsiTheme="majorHAnsi"/>
@@ -10197,7 +10233,7 @@
           <w:t>http://www.MGA.org.mt</w:t>
         </w:r>
       </w:ins>
-      <w:del w:id="280" w:author="MGA Changes" w:date="2016-12-12T17:05:00Z">
+      <w:del w:id="285" w:author="MGA Changes" w:date="2016-12-12T17:05:00Z">
         <w:r>
           <w:rPr>
             <w:rFonts w:asciiTheme="majorHAnsi" w:hAnsiTheme="majorHAnsi"/>
@@ -10208,10 +10244,7 @@
           <w:fldChar w:fldCharType="begin"/>
         </w:r>
         <w:r>
-          <w:delInstrText xml:space="preserve"> HYPERLINK "http://www.lg</w:delInstrText>
-        </w:r>
-        <w:r>
-          <w:delInstrText xml:space="preserve">a.org.mt" </w:delInstrText>
+          <w:delInstrText xml:space="preserve"> HYPERLINK "http://www.lga.org.mt" </w:delInstrText>
         </w:r>
         <w:r>
           <w:fldChar w:fldCharType="separate"/>
@@ -10253,12 +10286,12 @@
         <w:ind w:left="826"/>
         <w:jc w:val="both"/>
         <w:rPr>
-          <w:ins w:id="281" w:author="MGA Changes" w:date="2016-12-12T17:05:00Z"/>
+          <w:ins w:id="286" w:author="MGA Changes" w:date="2016-12-12T17:05:00Z"/>
           <w:rFonts w:asciiTheme="majorHAnsi" w:hAnsiTheme="majorHAnsi"/>
           <w:color w:val="000000"/>
         </w:rPr>
       </w:pPr>
-      <w:ins w:id="282" w:author="MGA Changes" w:date="2016-12-12T17:05:00Z">
+      <w:ins w:id="287" w:author="MGA Changes" w:date="2016-12-12T17:05:00Z">
         <w:r>
           <w:rPr>
             <w:color w:val="000000"/>
@@ -10315,12 +10348,12 @@
         <w:ind w:left="826"/>
         <w:jc w:val="both"/>
         <w:rPr>
-          <w:ins w:id="283" w:author="MGA Changes" w:date="2016-12-12T17:05:00Z"/>
+          <w:ins w:id="288" w:author="MGA Changes" w:date="2016-12-12T17:05:00Z"/>
           <w:rFonts w:asciiTheme="majorHAnsi" w:hAnsiTheme="majorHAnsi"/>
           <w:color w:val="000000"/>
         </w:rPr>
       </w:pPr>
-      <w:ins w:id="284" w:author="MGA Changes" w:date="2016-12-12T17:05:00Z">
+      <w:ins w:id="289" w:author="MGA Changes" w:date="2016-12-12T17:05:00Z">
         <w:r>
           <w:rPr>
             <w:rFonts w:asciiTheme="majorHAnsi" w:hAnsiTheme="majorHAnsi"/>
@@ -10351,7 +10384,7 @@
         <w:ind w:left="826"/>
         <w:jc w:val="both"/>
         <w:rPr>
-          <w:ins w:id="285" w:author="MGA Changes" w:date="2016-12-12T17:05:00Z"/>
+          <w:ins w:id="290" w:author="MGA Changes" w:date="2016-12-12T17:05:00Z"/>
           <w:rFonts w:asciiTheme="majorHAnsi" w:hAnsiTheme="majorHAnsi"/>
           <w:color w:val="000000"/>
         </w:rPr>
@@ -10364,13 +10397,13 @@
         <w:ind w:left="792"/>
         <w:jc w:val="both"/>
         <w:rPr>
-          <w:del w:id="286" w:author="MGA Changes" w:date="2016-12-12T17:05:00Z"/>
+          <w:del w:id="291" w:author="MGA Changes" w:date="2016-12-12T17:05:00Z"/>
           <w:rFonts w:asciiTheme="majorHAnsi" w:eastAsia="Times New Roman" w:hAnsiTheme="majorHAnsi"/>
           <w:color w:val="000000"/>
           <w:shd w:val="clear" w:color="auto" w:fill="FFFFFF"/>
         </w:rPr>
       </w:pPr>
-      <w:del w:id="287" w:author="MGA Changes" w:date="2016-12-12T17:05:00Z">
+      <w:del w:id="292" w:author="MGA Changes" w:date="2016-12-12T17:05:00Z">
         <w:r>
           <w:rPr>
             <w:rFonts w:asciiTheme="majorHAnsi" w:eastAsia="Times New Roman" w:hAnsiTheme="majorHAnsi"/>
@@ -10388,11 +10421,11 @@
         <w:ind w:left="792"/>
         <w:jc w:val="both"/>
         <w:rPr>
-          <w:del w:id="288" w:author="MGA Changes" w:date="2016-12-12T17:05:00Z"/>
-          <w:rFonts w:asciiTheme="majorHAnsi" w:hAnsiTheme="majorHAnsi"/>
-        </w:rPr>
-      </w:pPr>
-      <w:del w:id="289" w:author="MGA Changes" w:date="2016-12-12T17:05:00Z">
+          <w:del w:id="293" w:author="MGA Changes" w:date="2016-12-12T17:05:00Z"/>
+          <w:rFonts w:asciiTheme="majorHAnsi" w:hAnsiTheme="majorHAnsi"/>
+        </w:rPr>
+      </w:pPr>
+      <w:del w:id="294" w:author="MGA Changes" w:date="2016-12-12T17:05:00Z">
         <w:r>
           <w:fldChar w:fldCharType="begin"/>
         </w:r>
@@ -10471,7 +10504,7 @@
         <w:ind w:left="826"/>
         <w:jc w:val="both"/>
         <w:rPr>
-          <w:ins w:id="290" w:author="MGA Changes" w:date="2016-12-12T17:05:00Z"/>
+          <w:ins w:id="295" w:author="MGA Changes" w:date="2016-12-12T17:05:00Z"/>
           <w:rFonts w:asciiTheme="majorHAnsi" w:hAnsiTheme="majorHAnsi"/>
           <w:lang w:eastAsia="en-GB"/>
         </w:rPr>
@@ -10531,7 +10564,7 @@
         </w:rPr>
         <w:t xml:space="preserve">1 The company </w:t>
       </w:r>
-      <w:ins w:id="291" w:author="MGA Changes" w:date="2016-12-12T17:05:00Z">
+      <w:ins w:id="296" w:author="MGA Changes" w:date="2016-12-12T17:05:00Z">
         <w:r>
           <w:rPr>
             <w:rFonts w:asciiTheme="majorHAnsi" w:hAnsiTheme="majorHAnsi"/>
@@ -10545,7 +10578,7 @@
           <w:t>give</w:t>
         </w:r>
       </w:ins>
-      <w:del w:id="292" w:author="MGA Changes" w:date="2016-12-12T17:05:00Z">
+      <w:del w:id="297" w:author="MGA Changes" w:date="2016-12-12T17:05:00Z">
         <w:r>
           <w:rPr>
             <w:rFonts w:asciiTheme="majorHAnsi" w:hAnsiTheme="majorHAnsi"/>
@@ -10571,7 +10604,7 @@
         </w:rPr>
         <w:t xml:space="preserve">ere they are able to communicate with other players registered and making use of the site. </w:t>
       </w:r>
-      <w:ins w:id="293" w:author="MGA Changes" w:date="2016-12-12T17:05:00Z">
+      <w:ins w:id="298" w:author="MGA Changes" w:date="2016-12-12T17:05:00Z">
         <w:r>
           <w:rPr>
             <w:rFonts w:asciiTheme="majorHAnsi" w:hAnsiTheme="majorHAnsi"/>
@@ -10621,7 +10654,7 @@
           <w:t>we</w:t>
         </w:r>
       </w:ins>
-      <w:del w:id="294" w:author="MGA Changes" w:date="2016-12-12T17:05:00Z">
+      <w:del w:id="299" w:author="MGA Changes" w:date="2016-12-12T17:05:00Z">
         <w:r>
           <w:rPr>
             <w:rFonts w:asciiTheme="majorHAnsi" w:hAnsiTheme="majorHAnsi"/>
@@ -10635,7 +10668,7 @@
         </w:rPr>
         <w:t xml:space="preserve"> set the chat room policy and reserve the right to change these policies at any time with or without notice. By using this chat room</w:t>
       </w:r>
-      <w:ins w:id="295" w:author="MGA Changes" w:date="2016-12-12T17:05:00Z">
+      <w:ins w:id="300" w:author="MGA Changes" w:date="2016-12-12T17:05:00Z">
         <w:r>
           <w:rPr>
             <w:rFonts w:asciiTheme="majorHAnsi" w:hAnsiTheme="majorHAnsi"/>
@@ -11114,15 +11147,7 @@
         <w:rPr>
           <w:rFonts w:asciiTheme="majorHAnsi" w:hAnsiTheme="majorHAnsi"/>
         </w:rPr>
-        <w:t>logged or recorded. We reserve the right to refuse to post any comment/s and investigate and take provisions, which may include but are not limited to the closure of any account against any user who is in breach of these terms and conditions. We also reserve the right to close or remove any chat rooms without prior warning and also to report any suspicious chats or comments to the relevant aut</w:t>
-      </w:r>
-      <w:bookmarkStart w:id="296" w:name="_GoBack"/>
-      <w:bookmarkEnd w:id="296"/>
-      <w:r>
-        <w:rPr>
-          <w:rFonts w:asciiTheme="majorHAnsi" w:hAnsiTheme="majorHAnsi"/>
-        </w:rPr>
-        <w:t>horities.</w:t>
+        <w:t>logged or recorded. We reserve the right to refuse to post any comment/s and investigate and take provisions, which may include but are not limited to the closure of any account against any user who is in breach of these terms and conditions. We also reserve the right to close or remove any chat rooms without prior warning and also to report any suspicious chats or comments to the relevant authorities.</w:t>
       </w:r>
     </w:p>
     <w:p>
@@ -11541,11 +11566,11 @@
     <w:pPr>
       <w:pStyle w:val="Header"/>
       <w:rPr>
-        <w:del w:id="297" w:author="MGA Changes" w:date="2016-12-12T17:05:00Z"/>
+        <w:del w:id="301" w:author="MGA Changes" w:date="2016-12-12T17:05:00Z"/>
         <w:rFonts w:ascii="Times New Roman" w:hAnsi="Times New Roman"/>
       </w:rPr>
     </w:pPr>
-    <w:del w:id="298" w:author="MGA Changes" w:date="2016-12-12T17:05:00Z">
+    <w:del w:id="302" w:author="MGA Changes" w:date="2016-12-12T17:05:00Z">
       <w:r>
         <w:rPr>
           <w:rFonts w:ascii="Times New Roman" w:hAnsi="Times New Roman"/>
@@ -16065,6 +16090,21 @@
 </file>
 
 <file path=customXml/item1.xml><?xml version="1.0" encoding="utf-8"?>
+<?mso-contentType ?>
+<FormTemplates xmlns="http://schemas.microsoft.com/sharepoint/v3/contenttype/forms">
+  <Display>DocumentLibraryForm</Display>
+  <Edit>DocumentLibraryForm</Edit>
+  <New>DocumentLibraryForm</New>
+</FormTemplates>
+</file>
+
+<file path=customXml/item2.xml><?xml version="1.0" encoding="utf-8"?>
+<p:properties xmlns:p="http://schemas.microsoft.com/office/2006/metadata/properties" xmlns:xsi="http://www.w3.org/2001/XMLSchema-instance" xmlns:pc="http://schemas.microsoft.com/office/infopath/2007/PartnerControls">
+  <documentManagement/>
+</p:properties>
+</file>
+
+<file path=customXml/item3.xml><?xml version="1.0" encoding="utf-8"?>
 <ct:contentTypeSchema xmlns:ct="http://schemas.microsoft.com/office/2006/metadata/contentType" xmlns:ma="http://schemas.microsoft.com/office/2006/metadata/properties/metaAttributes" ct:_="" ma:_="" ma:contentTypeName="Document" ma:contentTypeID="0x01010097C414046E0BEA48B2282B559CEDC2BF" ma:contentTypeVersion="4" ma:contentTypeDescription="Create a new document." ma:contentTypeScope="" ma:versionID="6a90b4c9ba6fc855429e087d9ebe2324">
   <xsd:schema xmlns:xsd="http://www.w3.org/2001/XMLSchema" xmlns:xs="http://www.w3.org/2001/XMLSchema" xmlns:p="http://schemas.microsoft.com/office/2006/metadata/properties" xmlns:ns2="6b728713-e703-4692-b90a-1897804a2b32" targetNamespace="http://schemas.microsoft.com/office/2006/metadata/properties" ma:root="true" ma:fieldsID="2b1c699f2fc17a0026a23ac0d525207a" ns2:_="">
     <xsd:import namespace="6b728713-e703-4692-b90a-1897804a2b32"/>
@@ -16226,26 +16266,28 @@
 </ct:contentTypeSchema>
 </file>
 
-<file path=customXml/item2.xml><?xml version="1.0" encoding="utf-8"?>
-<p:properties xmlns:p="http://schemas.microsoft.com/office/2006/metadata/properties" xmlns:xsi="http://www.w3.org/2001/XMLSchema-instance" xmlns:pc="http://schemas.microsoft.com/office/infopath/2007/PartnerControls">
-  <documentManagement/>
-</p:properties>
-</file>
-
-<file path=customXml/item3.xml><?xml version="1.0" encoding="utf-8"?>
-<?mso-contentType ?>
-<FormTemplates xmlns="http://schemas.microsoft.com/sharepoint/v3/contenttype/forms">
-  <Display>DocumentLibraryForm</Display>
-  <Edit>DocumentLibraryForm</Edit>
-  <New>DocumentLibraryForm</New>
-</FormTemplates>
-</file>
-
 <file path=customXml/item4.xml><?xml version="1.0" encoding="utf-8"?>
 <b:Sources xmlns:b="http://schemas.openxmlformats.org/officeDocument/2006/bibliography" xmlns="http://schemas.openxmlformats.org/officeDocument/2006/bibliography" SelectedStyle="\APASixthEditionOfficeOnline.xsl" StyleName="APA" Version="6"/>
 </file>
 
 <file path=customXml/itemProps1.xml><?xml version="1.0" encoding="utf-8"?>
+<ds:datastoreItem xmlns:ds="http://schemas.openxmlformats.org/officeDocument/2006/customXml" ds:itemID="{F76C3C4A-C2FE-463B-8977-CE2BA309A816}">
+  <ds:schemaRefs>
+    <ds:schemaRef ds:uri="http://schemas.microsoft.com/sharepoint/v3/contenttype/forms"/>
+  </ds:schemaRefs>
+</ds:datastoreItem>
+</file>
+
+<file path=customXml/itemProps2.xml><?xml version="1.0" encoding="utf-8"?>
+<ds:datastoreItem xmlns:ds="http://schemas.openxmlformats.org/officeDocument/2006/customXml" ds:itemID="{4ADD120A-480F-4117-BF4E-1DA823BD5153}">
+  <ds:schemaRefs>
+    <ds:schemaRef ds:uri="http://schemas.microsoft.com/office/2006/metadata/properties"/>
+    <ds:schemaRef ds:uri="http://schemas.microsoft.com/office/infopath/2007/PartnerControls"/>
+  </ds:schemaRefs>
+</ds:datastoreItem>
+</file>
+
+<file path=customXml/itemProps3.xml><?xml version="1.0" encoding="utf-8"?>
 <ds:datastoreItem xmlns:ds="http://schemas.openxmlformats.org/officeDocument/2006/customXml" ds:itemID="{F06FCE84-C7B3-4A4B-AFE7-795F011F9AD6}">
   <ds:schemaRefs>
     <ds:schemaRef ds:uri="http://schemas.microsoft.com/office/2006/metadata/contentType"/>
@@ -16263,25 +16305,8 @@
 </ds:datastoreItem>
 </file>
 
-<file path=customXml/itemProps2.xml><?xml version="1.0" encoding="utf-8"?>
-<ds:datastoreItem xmlns:ds="http://schemas.openxmlformats.org/officeDocument/2006/customXml" ds:itemID="{4ADD120A-480F-4117-BF4E-1DA823BD5153}">
-  <ds:schemaRefs>
-    <ds:schemaRef ds:uri="http://schemas.microsoft.com/office/2006/metadata/properties"/>
-    <ds:schemaRef ds:uri="http://schemas.microsoft.com/office/infopath/2007/PartnerControls"/>
-  </ds:schemaRefs>
-</ds:datastoreItem>
-</file>
-
-<file path=customXml/itemProps3.xml><?xml version="1.0" encoding="utf-8"?>
-<ds:datastoreItem xmlns:ds="http://schemas.openxmlformats.org/officeDocument/2006/customXml" ds:itemID="{F76C3C4A-C2FE-463B-8977-CE2BA309A816}">
-  <ds:schemaRefs>
-    <ds:schemaRef ds:uri="http://schemas.microsoft.com/sharepoint/v3/contenttype/forms"/>
-  </ds:schemaRefs>
-</ds:datastoreItem>
-</file>
-
 <file path=customXml/itemProps4.xml><?xml version="1.0" encoding="utf-8"?>
-<ds:datastoreItem xmlns:ds="http://schemas.openxmlformats.org/officeDocument/2006/customXml" ds:itemID="{146C39A7-9EB2-45E4-85C1-8EDE5D2107B7}">
+<ds:datastoreItem xmlns:ds="http://schemas.openxmlformats.org/officeDocument/2006/customXml" ds:itemID="{7C2264B9-BF38-4BF5-9548-48E01A346F61}">
   <ds:schemaRefs>
     <ds:schemaRef ds:uri="http://schemas.openxmlformats.org/officeDocument/2006/bibliography"/>
   </ds:schemaRefs>

</xml_diff>